<commit_message>
Adding in and correcting classes.
Created class point. Shifted all functions in Class Artist and Class Scribe to normal public tabs as called "Movement" and "UserInput".
</commit_message>
<xml_diff>
--- a/Other files/CSIS 2810 Group Project update.docx
+++ b/Other files/CSIS 2810 Group Project update.docx
@@ -6,18 +6,64 @@
       <w:pPr>
         <w:pStyle w:val="Heading1"/>
       </w:pPr>
+      <w:r>
+        <w:t>CSIS 2810 Group Project</w:t>
+      </w:r>
+      <w:r>
+        <w:t>, Update II</w:t>
+      </w:r>
       <w:bookmarkStart w:id="0" w:name="_GoBack"/>
       <w:bookmarkEnd w:id="0"/>
-      <w:r>
-        <w:t>CSIS 2810 Group Project</w:t>
-      </w:r>
     </w:p>
     <w:p>
-      <w:r>
+      <w:pPr>
+        <w:spacing w:after="0" w:line="240" w:lineRule="auto"/>
         <w:rPr>
           <w:color w:val="FF0000"/>
         </w:rPr>
+      </w:pPr>
+      <w:r>
+        <w:t>Original Scope Eval</w:t>
+      </w:r>
+      <w:r>
+        <w:t>uation</w:t>
+      </w:r>
+      <w:r>
+        <w:t xml:space="preserve"> in Black</w:t>
+      </w:r>
+      <w:r>
+        <w:t>.</w:t>
+      </w:r>
+      <w:r>
+        <w:t xml:space="preserve"> 02/09/2020</w:t>
+      </w:r>
+    </w:p>
+    <w:p>
+      <w:pPr>
+        <w:spacing w:after="0" w:line="240" w:lineRule="auto"/>
+        <w:rPr>
+          <w:color w:val="FF0000"/>
+        </w:rPr>
+      </w:pPr>
+      <w:r>
+        <w:rPr>
+          <w:color w:val="FF0000"/>
+        </w:rPr>
         <w:t>See updates in red. 11/06/2020</w:t>
+      </w:r>
+    </w:p>
+    <w:p>
+      <w:pPr>
+        <w:spacing w:after="0" w:line="240" w:lineRule="auto"/>
+        <w:rPr>
+          <w:color w:val="00B050"/>
+        </w:rPr>
+      </w:pPr>
+      <w:r>
+        <w:rPr>
+          <w:color w:val="00B050"/>
+        </w:rPr>
+        <w:t>See updates in green. 04/01/2020</w:t>
       </w:r>
     </w:p>
     <w:p/>
@@ -185,6 +231,19 @@
               <w:t>95%</w:t>
             </w:r>
           </w:p>
+          <w:p>
+            <w:pPr>
+              <w:rPr>
+                <w:color w:val="FF0000"/>
+              </w:rPr>
+            </w:pPr>
+            <w:r>
+              <w:rPr>
+                <w:color w:val="00B050"/>
+              </w:rPr>
+              <w:t>95%</w:t>
+            </w:r>
+          </w:p>
         </w:tc>
         <w:tc>
           <w:tcPr>
@@ -201,6 +260,24 @@
                 <w:color w:val="FF0000"/>
               </w:rPr>
               <w:t>Complete. Pending edits due to potential additional components (limit switches, other sensors).</w:t>
+            </w:r>
+            <w:r>
+              <w:rPr>
+                <w:color w:val="FF0000"/>
+              </w:rPr>
+              <w:br/>
+            </w:r>
+            <w:r>
+              <w:rPr>
+                <w:color w:val="00B050"/>
+              </w:rPr>
+              <w:t>Still lacking information about limit switches.</w:t>
+            </w:r>
+            <w:r>
+              <w:rPr>
+                <w:color w:val="00B050"/>
+              </w:rPr>
+              <w:t xml:space="preserve"> This should take 10 minutes.</w:t>
             </w:r>
           </w:p>
         </w:tc>
@@ -237,6 +314,19 @@
               <w:t>75%</w:t>
             </w:r>
           </w:p>
+          <w:p>
+            <w:pPr>
+              <w:rPr>
+                <w:color w:val="FF0000"/>
+              </w:rPr>
+            </w:pPr>
+            <w:r>
+              <w:rPr>
+                <w:color w:val="00B050"/>
+              </w:rPr>
+              <w:t>95%</w:t>
+            </w:r>
+          </w:p>
         </w:tc>
         <w:tc>
           <w:tcPr>
@@ -253,6 +343,19 @@
                 <w:color w:val="FF0000"/>
               </w:rPr>
               <w:t>Just waiting on powder coated CNC frame to arrive from shop.</w:t>
+            </w:r>
+          </w:p>
+          <w:p>
+            <w:pPr>
+              <w:rPr>
+                <w:color w:val="FF0000"/>
+              </w:rPr>
+            </w:pPr>
+            <w:r>
+              <w:rPr>
+                <w:color w:val="00B050"/>
+              </w:rPr>
+              <w:t>Frame assembled. Waiting on limit switches to be secured into the frame.</w:t>
             </w:r>
           </w:p>
         </w:tc>
@@ -289,6 +392,19 @@
               <w:t>10%</w:t>
             </w:r>
           </w:p>
+          <w:p>
+            <w:pPr>
+              <w:rPr>
+                <w:color w:val="FF0000"/>
+              </w:rPr>
+            </w:pPr>
+            <w:r>
+              <w:rPr>
+                <w:color w:val="00B050"/>
+              </w:rPr>
+              <w:t>40%</w:t>
+            </w:r>
+          </w:p>
         </w:tc>
         <w:tc>
           <w:tcPr>
@@ -305,6 +421,19 @@
                 <w:color w:val="FF0000"/>
               </w:rPr>
               <w:t>Figured out how to use basic tools from Stepper motor library. Waiting on frame to arrive for further design.</w:t>
+            </w:r>
+          </w:p>
+          <w:p>
+            <w:pPr>
+              <w:rPr>
+                <w:color w:val="FF0000"/>
+              </w:rPr>
+            </w:pPr>
+            <w:r>
+              <w:rPr>
+                <w:color w:val="00B050"/>
+              </w:rPr>
+              <w:t>We are able to control both motors simultaneously, homing function, speed, direction. Just need to program letters into sketch.</w:t>
             </w:r>
           </w:p>
         </w:tc>
@@ -341,6 +470,19 @@
               <w:t>-</w:t>
             </w:r>
           </w:p>
+          <w:p>
+            <w:pPr>
+              <w:rPr>
+                <w:color w:val="FF0000"/>
+              </w:rPr>
+            </w:pPr>
+            <w:r>
+              <w:rPr>
+                <w:color w:val="00B050"/>
+              </w:rPr>
+              <w:t>50%</w:t>
+            </w:r>
+          </w:p>
         </w:tc>
         <w:tc>
           <w:tcPr>
@@ -357,6 +499,25 @@
                 <w:color w:val="FF0000"/>
               </w:rPr>
               <w:t>Not started.</w:t>
+            </w:r>
+          </w:p>
+          <w:p>
+            <w:pPr>
+              <w:rPr>
+                <w:color w:val="FF0000"/>
+              </w:rPr>
+            </w:pPr>
+            <w:r>
+              <w:rPr>
+                <w:color w:val="00B050"/>
+              </w:rPr>
+              <w:t>See software design section</w:t>
+            </w:r>
+            <w:r>
+              <w:rPr>
+                <w:color w:val="FF0000"/>
+              </w:rPr>
+              <w:t>.</w:t>
             </w:r>
           </w:p>
         </w:tc>
@@ -374,6 +535,7 @@
         <w:rPr>
           <w:color w:val="FF0000"/>
         </w:rPr>
+        <w:lastRenderedPageBreak/>
         <w:t>Text regarding the laser gun has been removed.</w:t>
       </w:r>
     </w:p>
@@ -1028,6 +1190,18 @@
         </w:rPr>
         <w:t>75%</w:t>
       </w:r>
+      <w:r>
+        <w:rPr>
+          <w:color w:val="FF0000"/>
+        </w:rPr>
+        <w:t xml:space="preserve"> </w:t>
+      </w:r>
+      <w:r>
+        <w:rPr>
+          <w:color w:val="00B050"/>
+        </w:rPr>
+        <w:t>95%</w:t>
+      </w:r>
     </w:p>
     <w:p>
       <w:pPr>
@@ -1056,7 +1230,33 @@
         <w:rPr>
           <w:color w:val="FF0000"/>
         </w:rPr>
-        <w:t>0%</w:t>
+        <w:t>0</w:t>
+      </w:r>
+      <w:proofErr w:type="gramStart"/>
+      <w:r>
+        <w:rPr>
+          <w:color w:val="FF0000"/>
+        </w:rPr>
+        <w:t>%</w:t>
+      </w:r>
+      <w:r>
+        <w:rPr>
+          <w:color w:val="FF0000"/>
+        </w:rPr>
+        <w:t xml:space="preserve">  </w:t>
+      </w:r>
+      <w:r>
+        <w:rPr>
+          <w:color w:val="00B050"/>
+        </w:rPr>
+        <w:t>75</w:t>
+      </w:r>
+      <w:proofErr w:type="gramEnd"/>
+      <w:r>
+        <w:rPr>
+          <w:color w:val="00B050"/>
+        </w:rPr>
+        <w:t>%</w:t>
       </w:r>
     </w:p>
     <w:p>
@@ -1073,15 +1273,44 @@
         </w:numPr>
       </w:pPr>
       <w:r>
-        <w:t>Software design and planning (March 11</w:t>
-      </w:r>
-      <w:r>
-        <w:rPr>
+        <w:t>Software design and planning (</w:t>
+      </w:r>
+      <w:r>
+        <w:rPr>
+          <w:strike/>
+        </w:rPr>
+        <w:t xml:space="preserve">March </w:t>
+      </w:r>
+      <w:r>
+        <w:rPr>
+          <w:strike/>
+        </w:rPr>
+        <w:t>11</w:t>
+      </w:r>
+      <w:r>
+        <w:rPr>
+          <w:strike/>
           <w:vertAlign w:val="superscript"/>
         </w:rPr>
         <w:t>th</w:t>
       </w:r>
       <w:r>
+        <w:t xml:space="preserve"> </w:t>
+      </w:r>
+      <w:r>
+        <w:rPr>
+          <w:color w:val="00B050"/>
+        </w:rPr>
+        <w:t>April 15</w:t>
+      </w:r>
+      <w:r>
+        <w:rPr>
+          <w:color w:val="00B050"/>
+          <w:vertAlign w:val="superscript"/>
+        </w:rPr>
+        <w:t>th</w:t>
+      </w:r>
+      <w:r>
         <w:t>)</w:t>
       </w:r>
       <w:r>
@@ -1092,6 +1321,18 @@
           <w:color w:val="FF0000"/>
         </w:rPr>
         <w:t>10%</w:t>
+      </w:r>
+      <w:r>
+        <w:rPr>
+          <w:color w:val="FF0000"/>
+        </w:rPr>
+        <w:t xml:space="preserve"> </w:t>
+      </w:r>
+      <w:r>
+        <w:rPr>
+          <w:color w:val="00B050"/>
+        </w:rPr>
+        <w:t>75%</w:t>
       </w:r>
     </w:p>
     <w:p>
@@ -1103,16 +1344,69 @@
         </w:numPr>
       </w:pPr>
       <w:r>
-        <w:t>Coding done (March 25th)</w:t>
+        <w:lastRenderedPageBreak/>
+        <w:t>Coding done (</w:t>
+      </w:r>
+      <w:r>
+        <w:rPr>
+          <w:strike/>
+        </w:rPr>
+        <w:t>March 25</w:t>
+      </w:r>
+      <w:r>
+        <w:rPr>
+          <w:strike/>
+          <w:vertAlign w:val="superscript"/>
+        </w:rPr>
+        <w:t>th</w:t>
       </w:r>
       <w:r>
         <w:t xml:space="preserve"> </w:t>
       </w:r>
       <w:r>
         <w:rPr>
+          <w:color w:val="00B050"/>
+        </w:rPr>
+        <w:t>April 20</w:t>
+      </w:r>
+      <w:proofErr w:type="gramStart"/>
+      <w:r>
+        <w:rPr>
+          <w:color w:val="00B050"/>
+          <w:vertAlign w:val="superscript"/>
+        </w:rPr>
+        <w:t>th</w:t>
+      </w:r>
+      <w:r>
+        <w:rPr>
+          <w:color w:val="00B050"/>
+        </w:rPr>
+        <w:t xml:space="preserve"> </w:t>
+      </w:r>
+      <w:r>
+        <w:t>)</w:t>
+      </w:r>
+      <w:proofErr w:type="gramEnd"/>
+      <w:r>
+        <w:t xml:space="preserve"> </w:t>
+      </w:r>
+      <w:r>
+        <w:rPr>
           <w:color w:val="FF0000"/>
         </w:rPr>
         <w:t>– 0%</w:t>
+      </w:r>
+      <w:r>
+        <w:rPr>
+          <w:color w:val="FF0000"/>
+        </w:rPr>
+        <w:t xml:space="preserve"> </w:t>
+      </w:r>
+      <w:r>
+        <w:rPr>
+          <w:color w:val="00B050"/>
+        </w:rPr>
+        <w:t>55%</w:t>
       </w:r>
     </w:p>
     <w:p>
@@ -1124,25 +1418,71 @@
         </w:numPr>
       </w:pPr>
       <w:r>
-        <w:t>Testing, tweaks (April 1</w:t>
-      </w:r>
-      <w:r>
-        <w:rPr>
+        <w:t>Testing, tweaks (</w:t>
+      </w:r>
+      <w:r>
+        <w:rPr>
+          <w:strike/>
+        </w:rPr>
+        <w:t>April 1</w:t>
+      </w:r>
+      <w:r>
+        <w:rPr>
+          <w:strike/>
           <w:vertAlign w:val="superscript"/>
         </w:rPr>
         <w:t>st</w:t>
       </w:r>
       <w:r>
-        <w:t>)</w:t>
-      </w:r>
-      <w:r>
+        <w:rPr>
+          <w:vertAlign w:val="superscript"/>
+        </w:rPr>
         <w:t xml:space="preserve"> </w:t>
       </w:r>
       <w:r>
         <w:rPr>
+          <w:color w:val="00B050"/>
+        </w:rPr>
+        <w:t>April 25</w:t>
+      </w:r>
+      <w:proofErr w:type="gramStart"/>
+      <w:r>
+        <w:rPr>
+          <w:color w:val="00B050"/>
+          <w:vertAlign w:val="superscript"/>
+        </w:rPr>
+        <w:t>th</w:t>
+      </w:r>
+      <w:r>
+        <w:t xml:space="preserve">) </w:t>
+      </w:r>
+      <w:r>
+        <w:t xml:space="preserve"> </w:t>
+      </w:r>
+      <w:r>
+        <w:rPr>
           <w:color w:val="FF0000"/>
         </w:rPr>
-        <w:t>– 0%</w:t>
+        <w:t>–</w:t>
+      </w:r>
+      <w:proofErr w:type="gramEnd"/>
+      <w:r>
+        <w:rPr>
+          <w:color w:val="FF0000"/>
+        </w:rPr>
+        <w:t xml:space="preserve"> 0%</w:t>
+      </w:r>
+      <w:r>
+        <w:rPr>
+          <w:color w:val="FF0000"/>
+        </w:rPr>
+        <w:t xml:space="preserve">  </w:t>
+      </w:r>
+      <w:r>
+        <w:rPr>
+          <w:color w:val="00B050"/>
+        </w:rPr>
+        <w:t>0%</w:t>
       </w:r>
     </w:p>
     <w:p/>

</xml_diff>